<commit_message>
remove draft, add pdf
</commit_message>
<xml_diff>
--- a/input/images/GDHCN_Administrative_and_Operational_Framework.docx
+++ b/input/images/GDHCN_Administrative_and_Operational_Framework.docx
@@ -11043,12 +11043,8 @@
       </w:r>
     </w:p>
     <w:sectPr>
-      <w:headerReference w:type="even" r:id="rId21"/>
-      <w:headerReference w:type="default" r:id="rId22"/>
-      <w:footerReference w:type="even" r:id="rId23"/>
-      <w:footerReference w:type="default" r:id="rId24"/>
-      <w:headerReference w:type="first" r:id="rId25"/>
-      <w:footerReference w:type="first" r:id="rId26"/>
+      <w:headerReference w:type="default" r:id="rId21"/>
+      <w:footerReference w:type="default" r:id="rId22"/>
       <w:pgSz w:w="12240" w:h="15840"/>
       <w:pgMar w:top="1440" w:right="1440" w:bottom="1440" w:left="1440" w:header="720" w:footer="720" w:gutter="0"/>
       <w:cols w:space="720"/>
@@ -11091,16 +11087,6 @@
 </file>
 
 <file path=word/footer1.xml><?xml version="1.0" encoding="utf-8"?>
-<w:ftr xmlns:wpc="http://schemas.microsoft.com/office/word/2010/wordprocessingCanvas" xmlns:cx="http://schemas.microsoft.com/office/drawing/2014/chartex" xmlns:cx1="http://schemas.microsoft.com/office/drawing/2015/9/8/chartex" xmlns:cx2="http://schemas.microsoft.com/office/drawing/2015/10/21/chartex" xmlns:cx3="http://schemas.microsoft.com/office/drawing/2016/5/9/chartex" xmlns:cx4="http://schemas.microsoft.com/office/drawing/2016/5/10/chartex" xmlns:cx5="http://schemas.microsoft.com/office/drawing/2016/5/11/chartex" xmlns:cx6="http://schemas.microsoft.com/office/drawing/2016/5/12/chartex" xmlns:cx7="http://schemas.microsoft.com/office/drawing/2016/5/13/chartex" xmlns:cx8="http://schemas.microsoft.com/office/drawing/2016/5/14/chartex" xmlns:mc="http://schemas.openxmlformats.org/markup-compatibility/2006" xmlns:aink="http://schemas.microsoft.com/office/drawing/2016/ink" xmlns:am3d="http://schemas.microsoft.com/office/drawing/2017/model3d" xmlns:o="urn:schemas-microsoft-com:office:office" xmlns:oel="http://schemas.microsoft.com/office/2019/extlst" xmlns:r="http://schemas.openxmlformats.org/officeDocument/2006/relationships" xmlns:m="http://schemas.openxmlformats.org/officeDocument/2006/math" xmlns:v="urn:schemas-microsoft-com:vml" xmlns:wp14="http://schemas.microsoft.com/office/word/2010/wordprocessingDrawing" xmlns:wp="http://schemas.openxmlformats.org/drawingml/2006/wordprocessingDrawing" xmlns:w10="urn:schemas-microsoft-com:office:word" xmlns:w="http://schemas.openxmlformats.org/wordprocessingml/2006/main" xmlns:w14="http://schemas.microsoft.com/office/word/2010/wordml" xmlns:w15="http://schemas.microsoft.com/office/word/2012/wordml" xmlns:w16cex="http://schemas.microsoft.com/office/word/2018/wordml/cex" xmlns:w16cid="http://schemas.microsoft.com/office/word/2016/wordml/cid" xmlns:w16="http://schemas.microsoft.com/office/word/2018/wordml" xmlns:w16sdtdh="http://schemas.microsoft.com/office/word/2020/wordml/sdtdatahash" xmlns:w16se="http://schemas.microsoft.com/office/word/2015/wordml/symex" xmlns:wpg="http://schemas.microsoft.com/office/word/2010/wordprocessingGroup" xmlns:wpi="http://schemas.microsoft.com/office/word/2010/wordprocessingInk" xmlns:wne="http://schemas.microsoft.com/office/word/2006/wordml" xmlns:wps="http://schemas.microsoft.com/office/word/2010/wordprocessingShape" mc:Ignorable="w14 w15 w16se w16cid w16 w16cex w16sdtdh wp14">
-  <w:p>
-    <w:pPr>
-      <w:pStyle w:val="Footer"/>
-    </w:pPr>
-  </w:p>
-</w:ftr>
-</file>
-
-<file path=word/footer2.xml><?xml version="1.0" encoding="utf-8"?>
 <w:ftr xmlns:wpc="http://schemas.microsoft.com/office/word/2010/wordprocessingCanvas" xmlns:cx="http://schemas.microsoft.com/office/drawing/2014/chartex" xmlns:cx1="http://schemas.microsoft.com/office/drawing/2015/9/8/chartex" xmlns:cx2="http://schemas.microsoft.com/office/drawing/2015/10/21/chartex" xmlns:cx3="http://schemas.microsoft.com/office/drawing/2016/5/9/chartex" xmlns:cx4="http://schemas.microsoft.com/office/drawing/2016/5/10/chartex" xmlns:cx5="http://schemas.microsoft.com/office/drawing/2016/5/11/chartex" xmlns:cx6="http://schemas.microsoft.com/office/drawing/2016/5/12/chartex" xmlns:cx7="http://schemas.microsoft.com/office/drawing/2016/5/13/chartex" xmlns:cx8="http://schemas.microsoft.com/office/drawing/2016/5/14/chartex" xmlns:mc="http://schemas.openxmlformats.org/markup-compatibility/2006" xmlns:aink="http://schemas.microsoft.com/office/drawing/2016/ink" xmlns:am3d="http://schemas.microsoft.com/office/drawing/2017/model3d" xmlns:o="urn:schemas-microsoft-com:office:office" xmlns:oel="http://schemas.microsoft.com/office/2019/extlst" xmlns:r="http://schemas.openxmlformats.org/officeDocument/2006/relationships" xmlns:m="http://schemas.openxmlformats.org/officeDocument/2006/math" xmlns:v="urn:schemas-microsoft-com:vml" xmlns:wp14="http://schemas.microsoft.com/office/word/2010/wordprocessingDrawing" xmlns:wp="http://schemas.openxmlformats.org/drawingml/2006/wordprocessingDrawing" xmlns:w10="urn:schemas-microsoft-com:office:word" xmlns:w="http://schemas.openxmlformats.org/wordprocessingml/2006/main" xmlns:w14="http://schemas.microsoft.com/office/word/2010/wordml" xmlns:w15="http://schemas.microsoft.com/office/word/2012/wordml" xmlns:w16cex="http://schemas.microsoft.com/office/word/2018/wordml/cex" xmlns:w16cid="http://schemas.microsoft.com/office/word/2016/wordml/cid" xmlns:w16="http://schemas.microsoft.com/office/word/2018/wordml" xmlns:w16sdtdh="http://schemas.microsoft.com/office/word/2020/wordml/sdtdatahash" xmlns:w16se="http://schemas.microsoft.com/office/word/2015/wordml/symex" xmlns:wpg="http://schemas.microsoft.com/office/word/2010/wordprocessingGroup" xmlns:wpi="http://schemas.microsoft.com/office/word/2010/wordprocessingInk" xmlns:wne="http://schemas.microsoft.com/office/word/2006/wordml" xmlns:wps="http://schemas.microsoft.com/office/word/2010/wordprocessingShape" mc:Ignorable="w14 w15 w16se w16cid w16 w16cex w16sdtdh wp14">
   <w:sdt>
     <w:sdtPr>
@@ -11180,16 +11166,6 @@
 </w:ftr>
 </file>
 
-<file path=word/footer3.xml><?xml version="1.0" encoding="utf-8"?>
-<w:ftr xmlns:wpc="http://schemas.microsoft.com/office/word/2010/wordprocessingCanvas" xmlns:cx="http://schemas.microsoft.com/office/drawing/2014/chartex" xmlns:cx1="http://schemas.microsoft.com/office/drawing/2015/9/8/chartex" xmlns:cx2="http://schemas.microsoft.com/office/drawing/2015/10/21/chartex" xmlns:cx3="http://schemas.microsoft.com/office/drawing/2016/5/9/chartex" xmlns:cx4="http://schemas.microsoft.com/office/drawing/2016/5/10/chartex" xmlns:cx5="http://schemas.microsoft.com/office/drawing/2016/5/11/chartex" xmlns:cx6="http://schemas.microsoft.com/office/drawing/2016/5/12/chartex" xmlns:cx7="http://schemas.microsoft.com/office/drawing/2016/5/13/chartex" xmlns:cx8="http://schemas.microsoft.com/office/drawing/2016/5/14/chartex" xmlns:mc="http://schemas.openxmlformats.org/markup-compatibility/2006" xmlns:aink="http://schemas.microsoft.com/office/drawing/2016/ink" xmlns:am3d="http://schemas.microsoft.com/office/drawing/2017/model3d" xmlns:o="urn:schemas-microsoft-com:office:office" xmlns:oel="http://schemas.microsoft.com/office/2019/extlst" xmlns:r="http://schemas.openxmlformats.org/officeDocument/2006/relationships" xmlns:m="http://schemas.openxmlformats.org/officeDocument/2006/math" xmlns:v="urn:schemas-microsoft-com:vml" xmlns:wp14="http://schemas.microsoft.com/office/word/2010/wordprocessingDrawing" xmlns:wp="http://schemas.openxmlformats.org/drawingml/2006/wordprocessingDrawing" xmlns:w10="urn:schemas-microsoft-com:office:word" xmlns:w="http://schemas.openxmlformats.org/wordprocessingml/2006/main" xmlns:w14="http://schemas.microsoft.com/office/word/2010/wordml" xmlns:w15="http://schemas.microsoft.com/office/word/2012/wordml" xmlns:w16cex="http://schemas.microsoft.com/office/word/2018/wordml/cex" xmlns:w16cid="http://schemas.microsoft.com/office/word/2016/wordml/cid" xmlns:w16="http://schemas.microsoft.com/office/word/2018/wordml" xmlns:w16sdtdh="http://schemas.microsoft.com/office/word/2020/wordml/sdtdatahash" xmlns:w16se="http://schemas.microsoft.com/office/word/2015/wordml/symex" xmlns:wpg="http://schemas.microsoft.com/office/word/2010/wordprocessingGroup" xmlns:wpi="http://schemas.microsoft.com/office/word/2010/wordprocessingInk" xmlns:wne="http://schemas.microsoft.com/office/word/2006/wordml" xmlns:wps="http://schemas.microsoft.com/office/word/2010/wordprocessingShape" mc:Ignorable="w14 w15 w16se w16cid w16 w16cex w16sdtdh wp14">
-  <w:p>
-    <w:pPr>
-      <w:pStyle w:val="Footer"/>
-    </w:pPr>
-  </w:p>
-</w:ftr>
-</file>
-
 <file path=word/footnotes.xml><?xml version="1.0" encoding="utf-8"?>
 <w:footnotes xmlns:wpc="http://schemas.microsoft.com/office/word/2010/wordprocessingCanvas" xmlns:cx="http://schemas.microsoft.com/office/drawing/2014/chartex" xmlns:cx1="http://schemas.microsoft.com/office/drawing/2015/9/8/chartex" xmlns:cx2="http://schemas.microsoft.com/office/drawing/2015/10/21/chartex" xmlns:cx3="http://schemas.microsoft.com/office/drawing/2016/5/9/chartex" xmlns:cx4="http://schemas.microsoft.com/office/drawing/2016/5/10/chartex" xmlns:cx5="http://schemas.microsoft.com/office/drawing/2016/5/11/chartex" xmlns:cx6="http://schemas.microsoft.com/office/drawing/2016/5/12/chartex" xmlns:cx7="http://schemas.microsoft.com/office/drawing/2016/5/13/chartex" xmlns:cx8="http://schemas.microsoft.com/office/drawing/2016/5/14/chartex" xmlns:mc="http://schemas.openxmlformats.org/markup-compatibility/2006" xmlns:aink="http://schemas.microsoft.com/office/drawing/2016/ink" xmlns:am3d="http://schemas.microsoft.com/office/drawing/2017/model3d" xmlns:o="urn:schemas-microsoft-com:office:office" xmlns:oel="http://schemas.microsoft.com/office/2019/extlst" xmlns:r="http://schemas.openxmlformats.org/officeDocument/2006/relationships" xmlns:m="http://schemas.openxmlformats.org/officeDocument/2006/math" xmlns:v="urn:schemas-microsoft-com:vml" xmlns:wp14="http://schemas.microsoft.com/office/word/2010/wordprocessingDrawing" xmlns:wp="http://schemas.openxmlformats.org/drawingml/2006/wordprocessingDrawing" xmlns:w10="urn:schemas-microsoft-com:office:word" xmlns:w="http://schemas.openxmlformats.org/wordprocessingml/2006/main" xmlns:w14="http://schemas.microsoft.com/office/word/2010/wordml" xmlns:w15="http://schemas.microsoft.com/office/word/2012/wordml" xmlns:w16cex="http://schemas.microsoft.com/office/word/2018/wordml/cex" xmlns:w16cid="http://schemas.microsoft.com/office/word/2016/wordml/cid" xmlns:w16="http://schemas.microsoft.com/office/word/2018/wordml" xmlns:w16sdtdh="http://schemas.microsoft.com/office/word/2020/wordml/sdtdatahash" xmlns:w16se="http://schemas.microsoft.com/office/word/2015/wordml/symex" xmlns:wpg="http://schemas.microsoft.com/office/word/2010/wordprocessingGroup" xmlns:wpi="http://schemas.microsoft.com/office/word/2010/wordprocessingInk" xmlns:wne="http://schemas.microsoft.com/office/word/2006/wordml" xmlns:wps="http://schemas.microsoft.com/office/word/2010/wordprocessingShape" mc:Ignorable="w14 w15 w16se w16cid w16 w16cex w16sdtdh wp14">
   <w:footnote w:type="separator" w:id="-1">
@@ -11979,73 +11955,6 @@
 </file>
 
 <file path=word/header1.xml><?xml version="1.0" encoding="utf-8"?>
-<w:hdr xmlns:wpc="http://schemas.microsoft.com/office/word/2010/wordprocessingCanvas" xmlns:cx="http://schemas.microsoft.com/office/drawing/2014/chartex" xmlns:cx1="http://schemas.microsoft.com/office/drawing/2015/9/8/chartex" xmlns:cx2="http://schemas.microsoft.com/office/drawing/2015/10/21/chartex" xmlns:cx3="http://schemas.microsoft.com/office/drawing/2016/5/9/chartex" xmlns:cx4="http://schemas.microsoft.com/office/drawing/2016/5/10/chartex" xmlns:cx5="http://schemas.microsoft.com/office/drawing/2016/5/11/chartex" xmlns:cx6="http://schemas.microsoft.com/office/drawing/2016/5/12/chartex" xmlns:cx7="http://schemas.microsoft.com/office/drawing/2016/5/13/chartex" xmlns:cx8="http://schemas.microsoft.com/office/drawing/2016/5/14/chartex" xmlns:mc="http://schemas.openxmlformats.org/markup-compatibility/2006" xmlns:aink="http://schemas.microsoft.com/office/drawing/2016/ink" xmlns:am3d="http://schemas.microsoft.com/office/drawing/2017/model3d" xmlns:o="urn:schemas-microsoft-com:office:office" xmlns:oel="http://schemas.microsoft.com/office/2019/extlst" xmlns:r="http://schemas.openxmlformats.org/officeDocument/2006/relationships" xmlns:m="http://schemas.openxmlformats.org/officeDocument/2006/math" xmlns:v="urn:schemas-microsoft-com:vml" xmlns:wp14="http://schemas.microsoft.com/office/word/2010/wordprocessingDrawing" xmlns:wp="http://schemas.openxmlformats.org/drawingml/2006/wordprocessingDrawing" xmlns:w10="urn:schemas-microsoft-com:office:word" xmlns:w="http://schemas.openxmlformats.org/wordprocessingml/2006/main" xmlns:w14="http://schemas.microsoft.com/office/word/2010/wordml" xmlns:w15="http://schemas.microsoft.com/office/word/2012/wordml" xmlns:w16cex="http://schemas.microsoft.com/office/word/2018/wordml/cex" xmlns:w16cid="http://schemas.microsoft.com/office/word/2016/wordml/cid" xmlns:w16="http://schemas.microsoft.com/office/word/2018/wordml" xmlns:w16sdtdh="http://schemas.microsoft.com/office/word/2020/wordml/sdtdatahash" xmlns:w16se="http://schemas.microsoft.com/office/word/2015/wordml/symex" xmlns:wpg="http://schemas.microsoft.com/office/word/2010/wordprocessingGroup" xmlns:wpi="http://schemas.microsoft.com/office/word/2010/wordprocessingInk" xmlns:wne="http://schemas.microsoft.com/office/word/2006/wordml" xmlns:wps="http://schemas.microsoft.com/office/word/2010/wordprocessingShape" mc:Ignorable="w14 w15 w16se w16cid w16 w16cex w16sdtdh wp14">
-  <w:p>
-    <w:pPr>
-      <w:pStyle w:val="Header"/>
-    </w:pPr>
-  </w:p>
-</w:hdr>
-</file>
-
-<file path=word/header2.xml><?xml version="1.0" encoding="utf-8"?>
-<w:hdr xmlns:wpc="http://schemas.microsoft.com/office/word/2010/wordprocessingCanvas" xmlns:cx="http://schemas.microsoft.com/office/drawing/2014/chartex" xmlns:cx1="http://schemas.microsoft.com/office/drawing/2015/9/8/chartex" xmlns:cx2="http://schemas.microsoft.com/office/drawing/2015/10/21/chartex" xmlns:cx3="http://schemas.microsoft.com/office/drawing/2016/5/9/chartex" xmlns:cx4="http://schemas.microsoft.com/office/drawing/2016/5/10/chartex" xmlns:cx5="http://schemas.microsoft.com/office/drawing/2016/5/11/chartex" xmlns:cx6="http://schemas.microsoft.com/office/drawing/2016/5/12/chartex" xmlns:cx7="http://schemas.microsoft.com/office/drawing/2016/5/13/chartex" xmlns:cx8="http://schemas.microsoft.com/office/drawing/2016/5/14/chartex" xmlns:mc="http://schemas.openxmlformats.org/markup-compatibility/2006" xmlns:aink="http://schemas.microsoft.com/office/drawing/2016/ink" xmlns:am3d="http://schemas.microsoft.com/office/drawing/2017/model3d" xmlns:o="urn:schemas-microsoft-com:office:office" xmlns:oel="http://schemas.microsoft.com/office/2019/extlst" xmlns:r="http://schemas.openxmlformats.org/officeDocument/2006/relationships" xmlns:m="http://schemas.openxmlformats.org/officeDocument/2006/math" xmlns:v="urn:schemas-microsoft-com:vml" xmlns:wp14="http://schemas.microsoft.com/office/word/2010/wordprocessingDrawing" xmlns:wp="http://schemas.openxmlformats.org/drawingml/2006/wordprocessingDrawing" xmlns:w10="urn:schemas-microsoft-com:office:word" xmlns:w="http://schemas.openxmlformats.org/wordprocessingml/2006/main" xmlns:w14="http://schemas.microsoft.com/office/word/2010/wordml" xmlns:w15="http://schemas.microsoft.com/office/word/2012/wordml" xmlns:w16cex="http://schemas.microsoft.com/office/word/2018/wordml/cex" xmlns:w16cid="http://schemas.microsoft.com/office/word/2016/wordml/cid" xmlns:w16="http://schemas.microsoft.com/office/word/2018/wordml" xmlns:w16sdtdh="http://schemas.microsoft.com/office/word/2020/wordml/sdtdatahash" xmlns:w16se="http://schemas.microsoft.com/office/word/2015/wordml/symex" xmlns:wpg="http://schemas.microsoft.com/office/word/2010/wordprocessingGroup" xmlns:wpi="http://schemas.microsoft.com/office/word/2010/wordprocessingInk" xmlns:wne="http://schemas.microsoft.com/office/word/2006/wordml" xmlns:wps="http://schemas.microsoft.com/office/word/2010/wordprocessingShape" mc:Ignorable="w14 w15 w16se w16cid w16 w16cex w16sdtdh wp14">
-  <w:sdt>
-    <w:sdtPr>
-      <w:id w:val="-211582795"/>
-      <w:docPartObj>
-        <w:docPartGallery w:val="Watermarks"/>
-        <w:docPartUnique/>
-      </w:docPartObj>
-    </w:sdtPr>
-    <w:sdtContent>
-      <w:p>
-        <w:pPr>
-          <w:pStyle w:val="Header"/>
-        </w:pPr>
-        <w:r>
-          <w:rPr>
-            <w:noProof/>
-          </w:rPr>
-          <w:pict w14:anchorId="1A582379">
-            <v:shapetype id="_x0000_t136" coordsize="21600,21600" o:spt="136" adj="10800" path="m@7,l@8,m@5,21600l@6,21600e">
-              <v:formulas>
-                <v:f eqn="sum #0 0 10800"/>
-                <v:f eqn="prod #0 2 1"/>
-                <v:f eqn="sum 21600 0 @1"/>
-                <v:f eqn="sum 0 0 @2"/>
-                <v:f eqn="sum 21600 0 @3"/>
-                <v:f eqn="if @0 @3 0"/>
-                <v:f eqn="if @0 21600 @1"/>
-                <v:f eqn="if @0 0 @2"/>
-                <v:f eqn="if @0 @4 21600"/>
-                <v:f eqn="mid @5 @6"/>
-                <v:f eqn="mid @8 @5"/>
-                <v:f eqn="mid @7 @8"/>
-                <v:f eqn="mid @6 @7"/>
-                <v:f eqn="sum @6 0 @5"/>
-              </v:formulas>
-              <v:path textpathok="t" o:connecttype="custom" o:connectlocs="@9,0;@10,10800;@11,21600;@12,10800" o:connectangles="270,180,90,0"/>
-              <v:textpath on="t" fitshape="t"/>
-              <v:handles>
-                <v:h position="#0,bottomRight" xrange="6629,14971"/>
-              </v:handles>
-              <o:lock v:ext="edit" text="t" shapetype="t"/>
-            </v:shapetype>
-            <v:shape id="PowerPlusWaterMarkObject1182297908" o:spid="_x0000_s1025" type="#_x0000_t136" alt="" style="position:absolute;left:0;text-align:left;margin-left:0;margin-top:0;width:193.15pt;height:88.1pt;rotation:315;z-index:-251658240;mso-wrap-edited:f;mso-width-percent:0;mso-height-percent:0;mso-position-horizontal:center;mso-position-horizontal-relative:margin;mso-position-vertical:center;mso-position-vertical-relative:margin;mso-width-percent:0;mso-height-percent:0" o:allowincell="f" fillcolor="silver" stroked="f">
-              <v:fill opacity=".5"/>
-              <v:textpath style="font-family:&quot;Calibri&quot;;font-size:1in" string="DRAFT"/>
-              <w10:wrap anchorx="margin" anchory="margin"/>
-            </v:shape>
-          </w:pict>
-        </w:r>
-      </w:p>
-    </w:sdtContent>
-  </w:sdt>
-</w:hdr>
-</file>
-
-<file path=word/header3.xml><?xml version="1.0" encoding="utf-8"?>
 <w:hdr xmlns:wpc="http://schemas.microsoft.com/office/word/2010/wordprocessingCanvas" xmlns:cx="http://schemas.microsoft.com/office/drawing/2014/chartex" xmlns:cx1="http://schemas.microsoft.com/office/drawing/2015/9/8/chartex" xmlns:cx2="http://schemas.microsoft.com/office/drawing/2015/10/21/chartex" xmlns:cx3="http://schemas.microsoft.com/office/drawing/2016/5/9/chartex" xmlns:cx4="http://schemas.microsoft.com/office/drawing/2016/5/10/chartex" xmlns:cx5="http://schemas.microsoft.com/office/drawing/2016/5/11/chartex" xmlns:cx6="http://schemas.microsoft.com/office/drawing/2016/5/12/chartex" xmlns:cx7="http://schemas.microsoft.com/office/drawing/2016/5/13/chartex" xmlns:cx8="http://schemas.microsoft.com/office/drawing/2016/5/14/chartex" xmlns:mc="http://schemas.openxmlformats.org/markup-compatibility/2006" xmlns:aink="http://schemas.microsoft.com/office/drawing/2016/ink" xmlns:am3d="http://schemas.microsoft.com/office/drawing/2017/model3d" xmlns:o="urn:schemas-microsoft-com:office:office" xmlns:oel="http://schemas.microsoft.com/office/2019/extlst" xmlns:r="http://schemas.openxmlformats.org/officeDocument/2006/relationships" xmlns:m="http://schemas.openxmlformats.org/officeDocument/2006/math" xmlns:v="urn:schemas-microsoft-com:vml" xmlns:wp14="http://schemas.microsoft.com/office/word/2010/wordprocessingDrawing" xmlns:wp="http://schemas.openxmlformats.org/drawingml/2006/wordprocessingDrawing" xmlns:w10="urn:schemas-microsoft-com:office:word" xmlns:w="http://schemas.openxmlformats.org/wordprocessingml/2006/main" xmlns:w14="http://schemas.microsoft.com/office/word/2010/wordml" xmlns:w15="http://schemas.microsoft.com/office/word/2012/wordml" xmlns:w16cex="http://schemas.microsoft.com/office/word/2018/wordml/cex" xmlns:w16cid="http://schemas.microsoft.com/office/word/2016/wordml/cid" xmlns:w16="http://schemas.microsoft.com/office/word/2018/wordml" xmlns:w16sdtdh="http://schemas.microsoft.com/office/word/2020/wordml/sdtdatahash" xmlns:w16se="http://schemas.microsoft.com/office/word/2015/wordml/symex" xmlns:wpg="http://schemas.microsoft.com/office/word/2010/wordprocessingGroup" xmlns:wpi="http://schemas.microsoft.com/office/word/2010/wordprocessingInk" xmlns:wne="http://schemas.microsoft.com/office/word/2006/wordml" xmlns:wps="http://schemas.microsoft.com/office/word/2010/wordprocessingShape" mc:Ignorable="w14 w15 w16se w16cid w16 w16cex w16sdtdh wp14">
   <w:p>
     <w:pPr>

</xml_diff>

<commit_message>
fix typos in operational framework
</commit_message>
<xml_diff>
--- a/input/images/GDHCN_Administrative_and_Operational_Framework.docx
+++ b/input/images/GDHCN_Administrative_and_Operational_Framework.docx
@@ -1506,16 +1506,10 @@
         <w:ind w:left="0" w:firstLine="0"/>
       </w:pPr>
       <w:r>
-        <w:t>a</w:t>
-      </w:r>
-      <w:r>
-        <w:t>nd</w:t>
-      </w:r>
-      <w:r>
-        <w:t>,</w:t>
-      </w:r>
-      <w:r>
-        <w:t xml:space="preserve"> once accepted</w:t>
+        <w:t>O</w:t>
+      </w:r>
+      <w:r>
+        <w:t>nce accepted</w:t>
       </w:r>
       <w:r>
         <w:t xml:space="preserve"> to the GDHCN</w:t>
@@ -1628,22 +1622,13 @@
           <w:i/>
           <w:iCs/>
         </w:rPr>
-        <w:t xml:space="preserve">GDHCN </w:t>
-      </w:r>
-      <w:proofErr w:type="gramStart"/>
-      <w:r>
-        <w:rPr>
-          <w:i/>
-          <w:iCs/>
-        </w:rPr>
-        <w:t xml:space="preserve">Applicant </w:t>
-      </w:r>
-      <w:r>
-        <w:t xml:space="preserve"> throughout</w:t>
-      </w:r>
-      <w:proofErr w:type="gramEnd"/>
-      <w:r>
-        <w:t xml:space="preserve"> this document,</w:t>
+        <w:t xml:space="preserve">GDHCN Applicant </w:t>
+      </w:r>
+      <w:r>
+        <w:t>throughout this document</w:t>
+      </w:r>
+      <w:r>
+        <w:t>.</w:t>
       </w:r>
       <w:r>
         <w:t xml:space="preserve"> </w:t>
@@ -1919,6 +1904,173 @@
     </w:p>
     <w:p>
       <w:pPr>
+        <w:tabs>
+          <w:tab w:val="left" w:pos="900"/>
+        </w:tabs>
+        <w:ind w:left="0" w:firstLine="0"/>
+        <w:rPr>
+          <w:rStyle w:val="DefinitionChar"/>
+        </w:rPr>
+      </w:pPr>
+      <w:r>
+        <w:rPr>
+          <w:b/>
+          <w:bCs/>
+          <w:i/>
+          <w:iCs/>
+        </w:rPr>
+        <w:t>Health Professions Education Accreditation Agency</w:t>
+      </w:r>
+      <w:r>
+        <w:rPr>
+          <w:b/>
+          <w:bCs/>
+        </w:rPr>
+        <w:t>:</w:t>
+      </w:r>
+      <w:r>
+        <w:t xml:space="preserve"> </w:t>
+      </w:r>
+      <w:r>
+        <w:t>An organization or organizational unit that is responsible for establishing</w:t>
+      </w:r>
+      <w:r>
+        <w:t xml:space="preserve"> and/or implementing</w:t>
+      </w:r>
+      <w:r>
+        <w:t xml:space="preserve"> procedures </w:t>
+      </w:r>
+      <w:r>
+        <w:t xml:space="preserve">for </w:t>
+      </w:r>
+      <w:r>
+        <w:rPr>
+          <w:iCs/>
+        </w:rPr>
+        <w:t>accreditation of health professions education institutions</w:t>
+      </w:r>
+      <w:r>
+        <w:rPr>
+          <w:rStyle w:val="FootnoteReference"/>
+          <w:iCs/>
+        </w:rPr>
+        <w:footnoteReference w:id="5"/>
+      </w:r>
+      <w:r>
+        <w:rPr>
+          <w:iCs/>
+        </w:rPr>
+        <w:t>.</w:t>
+      </w:r>
+      <w:r>
+        <w:t xml:space="preserve"> </w:t>
+      </w:r>
+    </w:p>
+    <w:p>
+      <w:pPr>
+        <w:ind w:left="0" w:firstLine="0"/>
+      </w:pPr>
+      <w:r>
+        <w:rPr>
+          <w:rStyle w:val="DefinitionChar"/>
+        </w:rPr>
+        <w:t xml:space="preserve">Health Services </w:t>
+      </w:r>
+      <w:r>
+        <w:rPr>
+          <w:rStyle w:val="DefinitionChar"/>
+        </w:rPr>
+        <w:t>Licensing Agency</w:t>
+      </w:r>
+      <w:r>
+        <w:rPr>
+          <w:b/>
+          <w:bCs/>
+        </w:rPr>
+        <w:t>:</w:t>
+      </w:r>
+      <w:r>
+        <w:t xml:space="preserve"> </w:t>
+      </w:r>
+      <w:r>
+        <w:t xml:space="preserve">An organization or organizational unit that is responsible for establishing </w:t>
+      </w:r>
+      <w:r>
+        <w:t>and/or implementing</w:t>
+      </w:r>
+      <w:r>
+        <w:t xml:space="preserve"> procedures </w:t>
+      </w:r>
+      <w:r>
+        <w:t xml:space="preserve">for </w:t>
+      </w:r>
+      <w:r>
+        <w:rPr>
+          <w:iCs/>
+        </w:rPr>
+        <w:t>licensure</w:t>
+      </w:r>
+      <w:r>
+        <w:rPr>
+          <w:i/>
+        </w:rPr>
+        <w:t xml:space="preserve">, </w:t>
+      </w:r>
+      <w:r>
+        <w:rPr>
+          <w:iCs/>
+        </w:rPr>
+        <w:t xml:space="preserve">and the </w:t>
+      </w:r>
+      <w:r>
+        <w:rPr>
+          <w:iCs/>
+        </w:rPr>
+        <w:t xml:space="preserve">licensing </w:t>
+      </w:r>
+      <w:r>
+        <w:t>of organizations or individuals to provide clinical, health system or public health services within their jurisdiction.</w:t>
+      </w:r>
+      <w:r>
+        <w:rPr>
+          <w:b/>
+          <w:bCs/>
+        </w:rPr>
+        <w:t xml:space="preserve"> </w:t>
+      </w:r>
+      <w:r>
+        <w:t>Licensing comprises</w:t>
+      </w:r>
+      <w:r>
+        <w:t xml:space="preserve"> </w:t>
+      </w:r>
+      <w:r>
+        <w:t xml:space="preserve">processes through which </w:t>
+      </w:r>
+      <w:r>
+        <w:t xml:space="preserve">duly authorized </w:t>
+      </w:r>
+      <w:r>
+        <w:t>governmental authorities, such as recognized professional organizations, grant permission to an individual or healthcare organization to operate or engage</w:t>
+      </w:r>
+      <w:r>
+        <w:t xml:space="preserve"> </w:t>
+      </w:r>
+      <w:r>
+        <w:t>in a medical occupation or profession</w:t>
+      </w:r>
+      <w:r>
+        <w:rPr>
+          <w:rStyle w:val="FootnoteReference"/>
+        </w:rPr>
+        <w:footnoteReference w:id="6"/>
+      </w:r>
+      <w:r>
+        <w:t xml:space="preserve">. </w:t>
+      </w:r>
+    </w:p>
+    <w:p>
+      <w:pPr>
         <w:ind w:left="0" w:firstLine="0"/>
         <w:rPr>
           <w:rStyle w:val="DefinitionChar"/>
@@ -2575,194 +2727,6 @@
       </w:r>
       <w:r>
         <w:t>.</w:t>
-      </w:r>
-    </w:p>
-    <w:p>
-      <w:pPr>
-        <w:tabs>
-          <w:tab w:val="left" w:pos="900"/>
-        </w:tabs>
-        <w:ind w:left="0" w:firstLine="0"/>
-        <w:rPr>
-          <w:rStyle w:val="DefinitionChar"/>
-        </w:rPr>
-      </w:pPr>
-      <w:r>
-        <w:rPr>
-          <w:b/>
-          <w:bCs/>
-          <w:i/>
-          <w:iCs/>
-        </w:rPr>
-        <w:t>Health Professions Education Accreditation Agency</w:t>
-      </w:r>
-      <w:r>
-        <w:rPr>
-          <w:b/>
-          <w:bCs/>
-        </w:rPr>
-        <w:t>:</w:t>
-      </w:r>
-      <w:r>
-        <w:t xml:space="preserve"> </w:t>
-      </w:r>
-      <w:r>
-        <w:t>An organization or organizational unit that is responsible for establishing</w:t>
-      </w:r>
-      <w:r>
-        <w:t xml:space="preserve"> and/or implementing</w:t>
-      </w:r>
-      <w:r>
-        <w:t xml:space="preserve"> procedures </w:t>
-      </w:r>
-      <w:r>
-        <w:t xml:space="preserve">for </w:t>
-      </w:r>
-      <w:r>
-        <w:rPr>
-          <w:iCs/>
-        </w:rPr>
-        <w:t>accreditation</w:t>
-      </w:r>
-      <w:r>
-        <w:rPr>
-          <w:iCs/>
-        </w:rPr>
-        <w:t xml:space="preserve"> of health professions education institutions</w:t>
-      </w:r>
-      <w:r>
-        <w:rPr>
-          <w:rStyle w:val="FootnoteReference"/>
-          <w:iCs/>
-        </w:rPr>
-        <w:footnoteReference w:id="5"/>
-      </w:r>
-      <w:r>
-        <w:rPr>
-          <w:iCs/>
-        </w:rPr>
-        <w:t>.</w:t>
-      </w:r>
-      <w:r>
-        <w:t xml:space="preserve"> </w:t>
-      </w:r>
-    </w:p>
-    <w:p>
-      <w:pPr>
-        <w:ind w:left="0" w:firstLine="0"/>
-      </w:pPr>
-      <w:r>
-        <w:rPr>
-          <w:rStyle w:val="DefinitionChar"/>
-        </w:rPr>
-        <w:t xml:space="preserve">Health Services </w:t>
-      </w:r>
-      <w:r>
-        <w:rPr>
-          <w:rStyle w:val="DefinitionChar"/>
-        </w:rPr>
-        <w:t>Licensing Agency</w:t>
-      </w:r>
-      <w:r>
-        <w:rPr>
-          <w:b/>
-          <w:bCs/>
-        </w:rPr>
-        <w:t>:</w:t>
-      </w:r>
-      <w:r>
-        <w:t xml:space="preserve"> </w:t>
-      </w:r>
-      <w:r>
-        <w:t xml:space="preserve">An organization or organizational unit that is responsible for establishing </w:t>
-      </w:r>
-      <w:r>
-        <w:t>and/or implementing</w:t>
-      </w:r>
-      <w:r>
-        <w:t xml:space="preserve"> </w:t>
-      </w:r>
-      <w:r>
-        <w:t xml:space="preserve">procedures </w:t>
-      </w:r>
-      <w:r>
-        <w:t xml:space="preserve">for </w:t>
-      </w:r>
-      <w:r>
-        <w:rPr>
-          <w:iCs/>
-        </w:rPr>
-        <w:t>licensure</w:t>
-      </w:r>
-      <w:r>
-        <w:rPr>
-          <w:i/>
-        </w:rPr>
-        <w:t>,</w:t>
-      </w:r>
-      <w:r>
-        <w:rPr>
-          <w:i/>
-        </w:rPr>
-        <w:t xml:space="preserve"> </w:t>
-      </w:r>
-      <w:r>
-        <w:rPr>
-          <w:iCs/>
-        </w:rPr>
-        <w:t xml:space="preserve">and the </w:t>
-      </w:r>
-      <w:r>
-        <w:rPr>
-          <w:iCs/>
-        </w:rPr>
-        <w:t>l</w:t>
-      </w:r>
-      <w:r>
-        <w:rPr>
-          <w:iCs/>
-        </w:rPr>
-        <w:t xml:space="preserve">icensing </w:t>
-      </w:r>
-      <w:r>
-        <w:t>of organizations or individuals to provide clinical, health system or public health services within their jurisdiction.</w:t>
-      </w:r>
-      <w:r>
-        <w:rPr>
-          <w:b/>
-          <w:bCs/>
-        </w:rPr>
-        <w:t xml:space="preserve"> </w:t>
-      </w:r>
-      <w:r>
-        <w:t>Licensing comprises</w:t>
-      </w:r>
-      <w:r>
-        <w:t xml:space="preserve"> </w:t>
-      </w:r>
-      <w:r>
-        <w:t xml:space="preserve">processes through which </w:t>
-      </w:r>
-      <w:r>
-        <w:t xml:space="preserve">duly authorized </w:t>
-      </w:r>
-      <w:r>
-        <w:t>governmental authorities, such as recognized professional organizations, grant permission to an individual or healthcare organization to operate or engage</w:t>
-      </w:r>
-      <w:r>
-        <w:t xml:space="preserve"> </w:t>
-      </w:r>
-      <w:r>
-        <w:t>in a medical occupation or profession</w:t>
-      </w:r>
-      <w:r>
-        <w:rPr>
-          <w:rStyle w:val="FootnoteReference"/>
-        </w:rPr>
-        <w:footnoteReference w:id="6"/>
-      </w:r>
-      <w:r>
-        <w:t xml:space="preserve">. </w:t>
       </w:r>
     </w:p>
     <w:p>

</xml_diff>

<commit_message>
fix links in operational framework hopefully
</commit_message>
<xml_diff>
--- a/input/images/GDHCN_Administrative_and_Operational_Framework.docx
+++ b/input/images/GDHCN_Administrative_and_Operational_Framework.docx
@@ -5981,7 +5981,10 @@
         </w:r>
       </w:hyperlink>
       <w:r>
-        <w:t>; and</w:t>
+        <w:t xml:space="preserve">; </w:t>
+      </w:r>
+      <w:r>
+        <w:t xml:space="preserve"> and</w:t>
       </w:r>
     </w:p>
     <w:p>
@@ -10191,7 +10194,13 @@
           <w:rPr>
             <w:rStyle w:val="Hyperlink"/>
           </w:rPr>
-          <w:t>DDCC: Vaccination Status (DDCC:VS) technical specifications and implementation guidance</w:t>
+          <w:t>DDCC: Vaccinatio</w:t>
+        </w:r>
+        <w:r>
+          <w:rPr>
+            <w:rStyle w:val="Hyperlink"/>
+          </w:rPr>
+          <w:t>n Status (DDCC:VS) technical specifications and implementation guidance</w:t>
         </w:r>
         <w:r>
           <w:rPr>
@@ -11670,8 +11679,16 @@
       <w:r>
         <w:t xml:space="preserve"> </w:t>
       </w:r>
-      <w:r>
-        <w:t>https://www.gnupg.org/</w:t>
+      <w:hyperlink r:id="rId8" w:history="1">
+        <w:r>
+          <w:rPr>
+            <w:rStyle w:val="Hyperlink"/>
+          </w:rPr>
+          <w:t>https://www.gnupg.org/</w:t>
+        </w:r>
+      </w:hyperlink>
+      <w:r>
+        <w:t xml:space="preserve"> </w:t>
       </w:r>
     </w:p>
   </w:footnote>
@@ -11692,8 +11709,16 @@
       <w:r>
         <w:t xml:space="preserve"> </w:t>
       </w:r>
-      <w:r>
-        <w:t>https://www.ietf.org/rfc/rfc4880.txt</w:t>
+      <w:hyperlink r:id="rId9" w:history="1">
+        <w:r>
+          <w:rPr>
+            <w:rStyle w:val="Hyperlink"/>
+          </w:rPr>
+          <w:t>https://www.ietf.org/rfc/rfc4880.txt</w:t>
+        </w:r>
+      </w:hyperlink>
+      <w:r>
+        <w:t xml:space="preserve"> </w:t>
       </w:r>
     </w:p>
   </w:footnote>
@@ -11797,7 +11822,7 @@
       <w:r>
         <w:t xml:space="preserve"> </w:t>
       </w:r>
-      <w:hyperlink r:id="rId8" w:history="1">
+      <w:hyperlink r:id="rId10" w:history="1">
         <w:r>
           <w:rPr>
             <w:rStyle w:val="Hyperlink"/>
@@ -11824,8 +11849,16 @@
       <w:r>
         <w:t xml:space="preserve"> </w:t>
       </w:r>
-      <w:r>
-        <w:t>https://www.who.int/about/collaboration/expert-advisory-panels-and-committees</w:t>
+      <w:hyperlink r:id="rId11" w:history="1">
+        <w:r>
+          <w:rPr>
+            <w:rStyle w:val="Hyperlink"/>
+          </w:rPr>
+          <w:t>https://www.who.int/about/collaboration/expert-advisory-panels-and-committees</w:t>
+        </w:r>
+      </w:hyperlink>
+      <w:r>
+        <w:t xml:space="preserve"> </w:t>
       </w:r>
     </w:p>
   </w:footnote>

</xml_diff>